<commit_message>
Changes to the reports
</commit_message>
<xml_diff>
--- a/HW1/Report.docx
+++ b/HW1/Report.docx
@@ -1203,8 +1203,6 @@
         </w:rPr>
         <w:t>The function then returns that value and I print it.</w:t>
       </w:r>
-      <w:bookmarkStart w:id="0" w:name="_GoBack"/>
-      <w:bookmarkEnd w:id="0"/>
     </w:p>
     <w:p>
       <w:pPr>
@@ -1462,6 +1460,90 @@
           </wp:inline>
         </w:drawing>
       </w:r>
+    </w:p>
+    <w:p>
+      <w:pPr>
+        <w:ind w:firstLine="180"/>
+        <w:jc w:val="center"/>
+        <w:rPr>
+          <w:rFonts w:cstheme="minorHAnsi"/>
+        </w:rPr>
+      </w:pPr>
+    </w:p>
+    <w:p>
+      <w:pPr>
+        <w:ind w:firstLine="180"/>
+        <w:jc w:val="center"/>
+        <w:rPr>
+          <w:rFonts w:cstheme="minorHAnsi"/>
+        </w:rPr>
+      </w:pPr>
+    </w:p>
+    <w:p>
+      <w:pPr>
+        <w:spacing w:after="0"/>
+        <w:ind w:firstLine="180"/>
+        <w:rPr>
+          <w:rFonts w:cstheme="minorHAnsi"/>
+          <w:b/>
+          <w:bCs/>
+          <w:sz w:val="32"/>
+          <w:szCs w:val="32"/>
+        </w:rPr>
+      </w:pPr>
+      <w:r>
+        <w:rPr>
+          <w:rFonts w:cstheme="minorHAnsi"/>
+          <w:b/>
+          <w:bCs/>
+          <w:sz w:val="32"/>
+          <w:szCs w:val="32"/>
+        </w:rPr>
+        <w:t xml:space="preserve">Link to </w:t>
+      </w:r>
+      <w:proofErr w:type="spellStart"/>
+      <w:r>
+        <w:rPr>
+          <w:rFonts w:cstheme="minorHAnsi"/>
+          <w:b/>
+          <w:bCs/>
+          <w:sz w:val="32"/>
+          <w:szCs w:val="32"/>
+        </w:rPr>
+        <w:t>github</w:t>
+      </w:r>
+      <w:proofErr w:type="spellEnd"/>
+      <w:r>
+        <w:rPr>
+          <w:rFonts w:cstheme="minorHAnsi"/>
+          <w:b/>
+          <w:bCs/>
+          <w:sz w:val="32"/>
+          <w:szCs w:val="32"/>
+        </w:rPr>
+        <w:t xml:space="preserve"> repository:</w:t>
+      </w:r>
+    </w:p>
+    <w:p>
+      <w:pPr>
+        <w:spacing w:after="0"/>
+        <w:ind w:firstLine="180"/>
+        <w:rPr>
+          <w:rFonts w:cstheme="minorHAnsi"/>
+          <w:sz w:val="28"/>
+          <w:szCs w:val="28"/>
+        </w:rPr>
+      </w:pPr>
+      <w:r>
+        <w:rPr>
+          <w:rFonts w:cstheme="minorHAnsi"/>
+          <w:sz w:val="28"/>
+          <w:szCs w:val="28"/>
+        </w:rPr>
+        <w:t>https://github.com/DMelkonyan111/Parallel-and-HPC-Homeworks</w:t>
+      </w:r>
+      <w:bookmarkStart w:id="0" w:name="_GoBack"/>
+      <w:bookmarkEnd w:id="0"/>
     </w:p>
     <w:sectPr>
       <w:pgSz w:w="12240" w:h="15840"/>

</xml_diff>